<commit_message>
Removed previous author from word documents
</commit_message>
<xml_diff>
--- a/Allfiles/Mod02/Labfiles/DetailedPlanningDocument.docx
+++ b/Allfiles/Mod02/Labfiles/DetailedPlanningDocument.docx
@@ -64,7 +64,15 @@
     </w:p>
     <w:p>
       <w:r>
-        <w:t>The author has examined the initial investigation document by Hines, Raghav, and Khan. Based on the use cases, technical requirements, and other content in that document, the author has created the detailed plans below. The board has already agreed that the photo sharing application will be built as a website based on Microsoft’s ASP.NET MVC technology. Therefore the details presented here include the names and properties of model</w:t>
+        <w:t>The author has examined the initial investigation doc</w:t>
+      </w:r>
+      <w:r>
+        <w:t>ument</w:t>
+      </w:r>
+      <w:bookmarkStart w:id="0" w:name="_GoBack"/>
+      <w:bookmarkEnd w:id="0"/>
+      <w:r>
+        <w:t>. Based on the use cases, technical requirements, and other content in that document, the author has created the detailed plans below. The board has already agreed that the photo sharing application will be built as a website based on Microsoft’s ASP.NET MVC technology. Therefore the details presented here include the names and properties of model</w:t>
       </w:r>
       <w:r>
         <w:t xml:space="preserve"> classe</w:t>
@@ -78,7 +86,15 @@
     </w:p>
     <w:p>
       <w:r>
-        <w:t>The application design is likely to evolve throughout the development process as requirements change. The development team will adopt Agile practices to ensure such changes are reflected in the final product. Therefore this document should not be considered a complete definition of the final application.</w:t>
+        <w:t xml:space="preserve">The application design is likely to evolve throughout the development process as requirements change. The development team will adopt </w:t>
+      </w:r>
+      <w:proofErr w:type="gramStart"/>
+      <w:r>
+        <w:t>Agile</w:t>
+      </w:r>
+      <w:proofErr w:type="gramEnd"/>
+      <w:r>
+        <w:t xml:space="preserve"> practices to ensure such changes are reflected in the final product. Therefore this document should not be considered a complete definition of the final application.</w:t>
       </w:r>
     </w:p>
     <w:p>
@@ -2052,8 +2068,6 @@
       <w:r>
         <w:t xml:space="preserve"> Core</w:t>
       </w:r>
-      <w:bookmarkStart w:id="0" w:name="_GoBack"/>
-      <w:bookmarkEnd w:id="0"/>
       <w:r>
         <w:t>, it must be hosted on a Microsoft web server. The author recommends the following hosting configuration:</w:t>
       </w:r>

</xml_diff>